<commit_message>
Ficha Catalográfica com os códigos
</commit_message>
<xml_diff>
--- a/Documentos/FICHA CATALOGRÁFICA.docx
+++ b/Documentos/FICHA CATALOGRÁFICA.docx
@@ -1,6 +1,6 @@
 
 <file path=word/document.xml><?xml version="1.0" encoding="utf-8"?>
-<w:document xmlns:wpc="http://schemas.microsoft.com/office/word/2010/wordprocessingCanvas" xmlns:mc="http://schemas.openxmlformats.org/markup-compatibility/2006" xmlns:o="urn:schemas-microsoft-com:office:office" xmlns:r="http://schemas.openxmlformats.org/officeDocument/2006/relationships" xmlns:m="http://schemas.openxmlformats.org/officeDocument/2006/math" xmlns:v="urn:schemas-microsoft-com:vml" xmlns:wp14="http://schemas.microsoft.com/office/word/2010/wordprocessingDrawing" xmlns:wp="http://schemas.openxmlformats.org/drawingml/2006/wordprocessingDrawing" xmlns:w="http://schemas.openxmlformats.org/wordprocessingml/2006/main" xmlns:w14="http://schemas.microsoft.com/office/word/2010/wordml" xmlns:w10="urn:schemas-microsoft-com:office:word" xmlns:w15="http://schemas.microsoft.com/office/word/2012/wordml" xmlns:wpg="http://schemas.microsoft.com/office/word/2010/wordprocessingGroup" xmlns:wpi="http://schemas.microsoft.com/office/word/2010/wordprocessingInk" xmlns:wne="http://schemas.microsoft.com/office/word/2006/wordml" xmlns:wps="http://schemas.microsoft.com/office/word/2010/wordprocessingShape" xmlns:wpsCustomData="http://www.wps.cn/officeDocument/2013/wpsCustomData" mc:Ignorable="w14 w15 wp14">
+<w:document xmlns:wpc="http://schemas.microsoft.com/office/word/2010/wordprocessingCanvas" xmlns:cx="http://schemas.microsoft.com/office/drawing/2014/chartex" xmlns:cx1="http://schemas.microsoft.com/office/drawing/2015/9/8/chartex" xmlns:cx2="http://schemas.microsoft.com/office/drawing/2015/10/21/chartex" xmlns:cx3="http://schemas.microsoft.com/office/drawing/2016/5/9/chartex" xmlns:cx4="http://schemas.microsoft.com/office/drawing/2016/5/10/chartex" xmlns:cx5="http://schemas.microsoft.com/office/drawing/2016/5/11/chartex" xmlns:cx6="http://schemas.microsoft.com/office/drawing/2016/5/12/chartex" xmlns:cx7="http://schemas.microsoft.com/office/drawing/2016/5/13/chartex" xmlns:cx8="http://schemas.microsoft.com/office/drawing/2016/5/14/chartex" xmlns:mc="http://schemas.openxmlformats.org/markup-compatibility/2006" xmlns:aink="http://schemas.microsoft.com/office/drawing/2016/ink" xmlns:am3d="http://schemas.microsoft.com/office/drawing/2017/model3d" xmlns:o="urn:schemas-microsoft-com:office:office" xmlns:r="http://schemas.openxmlformats.org/officeDocument/2006/relationships" xmlns:m="http://schemas.openxmlformats.org/officeDocument/2006/math" xmlns:v="urn:schemas-microsoft-com:vml" xmlns:wp14="http://schemas.microsoft.com/office/word/2010/wordprocessingDrawing" xmlns:wp="http://schemas.openxmlformats.org/drawingml/2006/wordprocessingDrawing" xmlns:w10="urn:schemas-microsoft-com:office:word" xmlns:w="http://schemas.openxmlformats.org/wordprocessingml/2006/main" xmlns:w14="http://schemas.microsoft.com/office/word/2010/wordml" xmlns:w15="http://schemas.microsoft.com/office/word/2012/wordml" xmlns:w16cid="http://schemas.microsoft.com/office/word/2016/wordml/cid" xmlns:w16se="http://schemas.microsoft.com/office/word/2015/wordml/symex" xmlns:wpg="http://schemas.microsoft.com/office/word/2010/wordprocessingGroup" xmlns:wpi="http://schemas.microsoft.com/office/word/2010/wordprocessingInk" xmlns:wne="http://schemas.microsoft.com/office/word/2006/wordml" xmlns:wps="http://schemas.microsoft.com/office/word/2010/wordprocessingShape" mc:Ignorable="w14 w15 w16se w16cid wp14">
   <w:body>
     <w:p>
       <w:pPr>
@@ -230,6 +230,7 @@
       <w:r>
         <w:rPr>
           <w:rFonts w:ascii="Arial" w:hAnsi="Arial"/>
+          <w:noProof/>
           <w:sz w:val="24"/>
           <w:lang w:eastAsia="pt-BR"/>
         </w:rPr>
@@ -266,7 +267,7 @@
                         <w:txbxContent>
                           <w:p>
                             <w:pPr>
-                              <w:pStyle w:val="4"/>
+                              <w:pStyle w:val="Default"/>
                               <w:rPr>
                                 <w:sz w:val="20"/>
                                 <w:szCs w:val="20"/>
@@ -277,12 +278,19 @@
                                 <w:sz w:val="20"/>
                                 <w:szCs w:val="20"/>
                               </w:rPr>
-                              <w:t xml:space="preserve">RXXXi </w:t>
+                              <w:t xml:space="preserve">  C837s</w:t>
+                            </w:r>
+                            <w:r>
+                              <w:rPr>
+                                <w:sz w:val="20"/>
+                                <w:szCs w:val="20"/>
+                              </w:rPr>
+                              <w:t xml:space="preserve"> </w:t>
                             </w:r>
                           </w:p>
                           <w:p>
                             <w:pPr>
-                              <w:pStyle w:val="4"/>
+                              <w:pStyle w:val="Default"/>
                               <w:rPr>
                                 <w:sz w:val="20"/>
                                 <w:szCs w:val="20"/>
@@ -297,10 +305,8 @@
                             </w:r>
                             <w:r>
                               <w:rPr>
-                                <w:rFonts w:hint="default"/>
-                                <w:sz w:val="20"/>
-                                <w:szCs w:val="20"/>
-                                <w:lang w:val="pt-BR"/>
+                                <w:sz w:val="20"/>
+                                <w:szCs w:val="20"/>
                               </w:rPr>
                               <w:t>Costa</w:t>
                             </w:r>
@@ -313,10 +319,8 @@
                             </w:r>
                             <w:r>
                               <w:rPr>
-                                <w:rFonts w:hint="default"/>
-                                <w:sz w:val="20"/>
-                                <w:szCs w:val="20"/>
-                                <w:lang w:val="pt-BR"/>
+                                <w:sz w:val="20"/>
+                                <w:szCs w:val="20"/>
                               </w:rPr>
                               <w:t>Guilherme</w:t>
                             </w:r>
@@ -330,7 +334,7 @@
                           </w:p>
                           <w:p>
                             <w:pPr>
-                              <w:pStyle w:val="4"/>
+                              <w:pStyle w:val="Default"/>
                               <w:ind w:left="540"/>
                               <w:rPr>
                                 <w:sz w:val="20"/>
@@ -346,10 +350,8 @@
                             </w:r>
                             <w:r>
                               <w:rPr>
-                                <w:rFonts w:hint="default"/>
-                                <w:sz w:val="20"/>
-                                <w:szCs w:val="20"/>
-                                <w:lang w:val="pt-BR"/>
+                                <w:sz w:val="20"/>
+                                <w:szCs w:val="20"/>
                               </w:rPr>
                               <w:t>Sumarização de notícias</w:t>
                             </w:r>
@@ -362,10 +364,8 @@
                             </w:r>
                             <w:r>
                               <w:rPr>
-                                <w:rFonts w:hint="default"/>
-                                <w:sz w:val="20"/>
-                                <w:szCs w:val="20"/>
-                                <w:lang w:val="pt-BR"/>
+                                <w:sz w:val="20"/>
+                                <w:szCs w:val="20"/>
                               </w:rPr>
                               <w:t>Guilherme Costa</w:t>
                             </w:r>
@@ -378,13 +378,20 @@
                             </w:r>
                             <w:r>
                               <w:rPr>
-                                <w:rFonts w:hint="default"/>
-                                <w:sz w:val="20"/>
-                                <w:szCs w:val="20"/>
-                                <w:lang w:val="pt-BR"/>
-                              </w:rPr>
-                              <w:t>Renato Druzian</w:t>
-                            </w:r>
+                                <w:sz w:val="20"/>
+                                <w:szCs w:val="20"/>
+                              </w:rPr>
+                              <w:t xml:space="preserve">Renato </w:t>
+                            </w:r>
+                            <w:proofErr w:type="spellStart"/>
+                            <w:r>
+                              <w:rPr>
+                                <w:sz w:val="20"/>
+                                <w:szCs w:val="20"/>
+                              </w:rPr>
+                              <w:t>Druzian</w:t>
+                            </w:r>
+                            <w:proofErr w:type="spellEnd"/>
                             <w:r>
                               <w:rPr>
                                 <w:sz w:val="20"/>
@@ -394,10 +401,8 @@
                             </w:r>
                             <w:r>
                               <w:rPr>
-                                <w:rFonts w:hint="default"/>
-                                <w:sz w:val="20"/>
-                                <w:szCs w:val="20"/>
-                                <w:lang w:val="pt-BR"/>
+                                <w:sz w:val="20"/>
+                                <w:szCs w:val="20"/>
                               </w:rPr>
                               <w:t>20</w:t>
                             </w:r>
@@ -411,7 +416,7 @@
                           </w:p>
                           <w:p>
                             <w:pPr>
-                              <w:pStyle w:val="4"/>
+                              <w:pStyle w:val="Default"/>
                               <w:rPr>
                                 <w:sz w:val="20"/>
                                 <w:szCs w:val="20"/>
@@ -427,7 +432,7 @@
                           </w:p>
                           <w:p>
                             <w:pPr>
-                              <w:pStyle w:val="4"/>
+                              <w:pStyle w:val="Default"/>
                               <w:rPr>
                                 <w:sz w:val="20"/>
                                 <w:szCs w:val="20"/>
@@ -436,7 +441,7 @@
                           </w:p>
                           <w:p>
                             <w:pPr>
-                              <w:pStyle w:val="4"/>
+                              <w:pStyle w:val="Default"/>
                               <w:ind w:left="540"/>
                               <w:rPr>
                                 <w:sz w:val="20"/>
@@ -448,14 +453,28 @@
                                 <w:sz w:val="20"/>
                                 <w:szCs w:val="20"/>
                               </w:rPr>
-                              <w:t xml:space="preserve">       Trabalho de Conclusão de Curso (Graduação) – Centro Universitário Facens – Curso de Engenharia</w:t>
-                            </w:r>
-                            <w:r>
-                              <w:rPr>
-                                <w:rFonts w:hint="default"/>
-                                <w:sz w:val="20"/>
-                                <w:szCs w:val="20"/>
-                                <w:lang w:val="pt-BR"/>
+                              <w:t xml:space="preserve">       Trabalho de Conclusão de Curso (Graduação) – Centro Universitário </w:t>
+                            </w:r>
+                            <w:proofErr w:type="spellStart"/>
+                            <w:r>
+                              <w:rPr>
+                                <w:sz w:val="20"/>
+                                <w:szCs w:val="20"/>
+                              </w:rPr>
+                              <w:t>Facens</w:t>
+                            </w:r>
+                            <w:proofErr w:type="spellEnd"/>
+                            <w:r>
+                              <w:rPr>
+                                <w:sz w:val="20"/>
+                                <w:szCs w:val="20"/>
+                              </w:rPr>
+                              <w:t xml:space="preserve"> – Curso de Engenharia</w:t>
+                            </w:r>
+                            <w:r>
+                              <w:rPr>
+                                <w:sz w:val="20"/>
+                                <w:szCs w:val="20"/>
                               </w:rPr>
                               <w:t xml:space="preserve"> de Computação</w:t>
                             </w:r>
@@ -468,10 +487,8 @@
                             </w:r>
                             <w:r>
                               <w:rPr>
-                                <w:rFonts w:hint="default"/>
-                                <w:sz w:val="20"/>
-                                <w:szCs w:val="20"/>
-                                <w:lang w:val="pt-BR"/>
+                                <w:sz w:val="20"/>
+                                <w:szCs w:val="20"/>
                               </w:rPr>
                               <w:t>20</w:t>
                             </w:r>
@@ -485,7 +502,7 @@
                           </w:p>
                           <w:p>
                             <w:pPr>
-                              <w:pStyle w:val="4"/>
+                              <w:pStyle w:val="Default"/>
                               <w:rPr>
                                 <w:sz w:val="20"/>
                                 <w:szCs w:val="20"/>
@@ -500,13 +517,20 @@
                             </w:r>
                             <w:r>
                               <w:rPr>
-                                <w:rFonts w:hint="default"/>
-                                <w:sz w:val="20"/>
-                                <w:szCs w:val="20"/>
-                                <w:lang w:val="pt-BR"/>
-                              </w:rPr>
-                              <w:t>Johannes von Lotcher</w:t>
-                            </w:r>
+                                <w:sz w:val="20"/>
+                                <w:szCs w:val="20"/>
+                              </w:rPr>
+                              <w:t xml:space="preserve">Johannes von </w:t>
+                            </w:r>
+                            <w:proofErr w:type="spellStart"/>
+                            <w:r>
+                              <w:rPr>
+                                <w:sz w:val="20"/>
+                                <w:szCs w:val="20"/>
+                              </w:rPr>
+                              <w:t>Lotcher</w:t>
+                            </w:r>
+                            <w:proofErr w:type="spellEnd"/>
                             <w:r>
                               <w:rPr>
                                 <w:sz w:val="20"/>
@@ -517,7 +541,7 @@
                           </w:p>
                           <w:p>
                             <w:pPr>
-                              <w:pStyle w:val="4"/>
+                              <w:pStyle w:val="Default"/>
                               <w:ind w:left="540" w:firstLine="311"/>
                               <w:rPr>
                                 <w:sz w:val="20"/>
@@ -527,7 +551,7 @@
                           </w:p>
                           <w:p>
                             <w:pPr>
-                              <w:pStyle w:val="4"/>
+                              <w:pStyle w:val="Default"/>
                               <w:ind w:left="540"/>
                               <w:rPr>
                                 <w:sz w:val="20"/>
@@ -543,10 +567,8 @@
                             </w:r>
                             <w:r>
                               <w:rPr>
-                                <w:rFonts w:hint="default"/>
-                                <w:sz w:val="20"/>
-                                <w:szCs w:val="20"/>
-                                <w:lang w:val="pt-BR"/>
+                                <w:sz w:val="20"/>
+                                <w:szCs w:val="20"/>
                               </w:rPr>
                               <w:t>Inteligência Artificial</w:t>
                             </w:r>
@@ -559,10 +581,8 @@
                             </w:r>
                             <w:r>
                               <w:rPr>
-                                <w:rFonts w:hint="default"/>
-                                <w:sz w:val="20"/>
-                                <w:szCs w:val="20"/>
-                                <w:lang w:val="pt-BR"/>
+                                <w:sz w:val="20"/>
+                                <w:szCs w:val="20"/>
                               </w:rPr>
                               <w:t>Sumarização Extrativa</w:t>
                             </w:r>
@@ -575,12 +595,17 @@
                             </w:r>
                             <w:r>
                               <w:rPr>
-                                <w:rFonts w:hint="default"/>
-                                <w:sz w:val="20"/>
-                                <w:szCs w:val="20"/>
-                                <w:lang w:val="pt-BR"/>
-                              </w:rPr>
-                              <w:t>Sumarização Abstrata</w:t>
+                                <w:sz w:val="20"/>
+                                <w:szCs w:val="20"/>
+                              </w:rPr>
+                              <w:t>Sumariz</w:t>
+                            </w:r>
+                            <w:r>
+                              <w:rPr>
+                                <w:sz w:val="20"/>
+                                <w:szCs w:val="20"/>
+                              </w:rPr>
+                              <w:t>ação Abstrata</w:t>
                             </w:r>
                             <w:r>
                               <w:rPr>
@@ -588,75 +613,71 @@
                                 <w:szCs w:val="20"/>
                               </w:rPr>
                               <w:t xml:space="preserve">. </w:t>
+                            </w:r>
+                            <w:r>
+                              <w:rPr>
+                                <w:sz w:val="20"/>
+                                <w:szCs w:val="20"/>
+                              </w:rPr>
+                              <w:t xml:space="preserve">I. </w:t>
+                            </w:r>
+                            <w:proofErr w:type="spellStart"/>
+                            <w:r>
+                              <w:rPr>
+                                <w:sz w:val="20"/>
+                                <w:szCs w:val="20"/>
+                              </w:rPr>
+                              <w:t>Druzian</w:t>
+                            </w:r>
+                            <w:proofErr w:type="spellEnd"/>
+                            <w:r>
+                              <w:rPr>
+                                <w:sz w:val="20"/>
+                                <w:szCs w:val="20"/>
+                              </w:rPr>
+                              <w:t xml:space="preserve">, </w:t>
+                            </w:r>
+                            <w:r>
+                              <w:rPr>
+                                <w:sz w:val="20"/>
+                                <w:szCs w:val="20"/>
+                              </w:rPr>
+                              <w:t>Renato</w:t>
+                            </w:r>
+                            <w:r>
+                              <w:rPr>
+                                <w:sz w:val="20"/>
+                                <w:szCs w:val="20"/>
+                              </w:rPr>
+                              <w:t xml:space="preserve">. II. Centro Universitário </w:t>
+                            </w:r>
+                            <w:proofErr w:type="spellStart"/>
+                            <w:r>
+                              <w:rPr>
+                                <w:sz w:val="20"/>
+                                <w:szCs w:val="20"/>
+                              </w:rPr>
+                              <w:t>Facens</w:t>
+                            </w:r>
+                            <w:proofErr w:type="spellEnd"/>
+                            <w:r>
+                              <w:rPr>
+                                <w:sz w:val="20"/>
+                                <w:szCs w:val="20"/>
+                              </w:rPr>
+                              <w:t xml:space="preserve">. </w:t>
+                            </w:r>
+                            <w:r>
+                              <w:rPr>
+                                <w:sz w:val="20"/>
+                                <w:szCs w:val="20"/>
+                              </w:rPr>
+                              <w:t xml:space="preserve">III. Título. </w:t>
                             </w:r>
                           </w:p>
                           <w:p>
                             <w:pPr>
-                              <w:pStyle w:val="4"/>
-                              <w:rPr>
-                                <w:sz w:val="20"/>
-                                <w:szCs w:val="20"/>
-                              </w:rPr>
-                            </w:pPr>
-                            <w:r>
-                              <w:rPr>
-                                <w:sz w:val="20"/>
-                                <w:szCs w:val="20"/>
-                              </w:rPr>
-                              <w:t xml:space="preserve">        I. </w:t>
-                            </w:r>
-                            <w:r>
-                              <w:rPr>
-                                <w:rFonts w:hint="default"/>
-                                <w:sz w:val="20"/>
-                                <w:szCs w:val="20"/>
-                                <w:lang w:val="pt-BR"/>
-                              </w:rPr>
-                              <w:t>Druzian</w:t>
-                            </w:r>
-                            <w:r>
-                              <w:rPr>
-                                <w:sz w:val="20"/>
-                                <w:szCs w:val="20"/>
-                              </w:rPr>
-                              <w:t xml:space="preserve">, </w:t>
-                            </w:r>
-                            <w:r>
-                              <w:rPr>
-                                <w:rFonts w:hint="default"/>
-                                <w:sz w:val="20"/>
-                                <w:szCs w:val="20"/>
-                                <w:lang w:val="pt-BR"/>
-                              </w:rPr>
-                              <w:t>Renato</w:t>
-                            </w:r>
-                            <w:r>
-                              <w:rPr>
-                                <w:sz w:val="20"/>
-                                <w:szCs w:val="20"/>
-                              </w:rPr>
-                              <w:t xml:space="preserve">. II. Centro Universitário Facens. </w:t>
-                            </w:r>
-                          </w:p>
-                          <w:p>
-                            <w:pPr>
-                              <w:pStyle w:val="4"/>
-                              <w:rPr>
-                                <w:sz w:val="20"/>
-                                <w:szCs w:val="20"/>
-                              </w:rPr>
-                            </w:pPr>
-                            <w:r>
-                              <w:rPr>
-                                <w:sz w:val="20"/>
-                                <w:szCs w:val="20"/>
-                              </w:rPr>
-                              <w:t xml:space="preserve">        III. Título. </w:t>
-                            </w:r>
-                          </w:p>
-                          <w:p>
-                            <w:pPr>
-                              <w:pStyle w:val="4"/>
+                              <w:pStyle w:val="Default"/>
                               <w:ind w:left="540" w:firstLine="311"/>
                               <w:rPr>
                                 <w:sz w:val="20"/>
@@ -678,8 +699,10 @@
                                 <w:sz w:val="20"/>
                                 <w:szCs w:val="20"/>
                               </w:rPr>
-                              <w:t>CDD XXXX</w:t>
-                            </w:r>
+                              <w:t>CDD 621.39</w:t>
+                            </w:r>
+                            <w:bookmarkStart w:id="0" w:name="_GoBack"/>
+                            <w:bookmarkEnd w:id="0"/>
                           </w:p>
                         </w:txbxContent>
                       </wps:txbx>
@@ -694,16 +717,16 @@
           </mc:Choice>
           <mc:Fallback>
             <w:pict>
-              <v:shape id="_x0000_s1026" o:spid="_x0000_s1026" o:spt="202" type="#_x0000_t202" style="height:206.25pt;width:336pt;" fillcolor="#FFFFFF [3201]" filled="t" stroked="t" coordsize="21600,21600" o:gfxdata="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">
-                <v:fill on="t" focussize="0,0"/>
-                <v:stroke weight="0.5pt" color="#000000" joinstyle="round"/>
-                <v:imagedata o:title=""/>
-                <o:lock v:ext="edit" aspectratio="f"/>
+              <v:shapetype id="_x0000_t202" coordsize="21600,21600" o:spt="202" path="m,l,21600r21600,l21600,xe">
+                <v:stroke joinstyle="miter"/>
+                <v:path gradientshapeok="t" o:connecttype="rect"/>
+              </v:shapetype>
+              <v:shape id="Caixa de Texto 3" o:spid="_x0000_s1026" type="#_x0000_t202" style="width:336pt;height:206.25pt;visibility:visible;mso-wrap-style:square;mso-left-percent:-10001;mso-top-percent:-10001;mso-position-horizontal:absolute;mso-position-horizontal-relative:char;mso-position-vertical:absolute;mso-position-vertical-relative:line;mso-left-percent:-10001;mso-top-percent:-10001;v-text-anchor:top" o:gfxdata="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" fillcolor="white [3201]" strokeweight=".5pt">
                 <v:textbox>
                   <w:txbxContent>
                     <w:p>
                       <w:pPr>
-                        <w:pStyle w:val="4"/>
+                        <w:pStyle w:val="Default"/>
                         <w:rPr>
                           <w:sz w:val="20"/>
                           <w:szCs w:val="20"/>
@@ -714,12 +737,19 @@
                           <w:sz w:val="20"/>
                           <w:szCs w:val="20"/>
                         </w:rPr>
-                        <w:t xml:space="preserve">RXXXi </w:t>
+                        <w:t xml:space="preserve">  C837s</w:t>
+                      </w:r>
+                      <w:r>
+                        <w:rPr>
+                          <w:sz w:val="20"/>
+                          <w:szCs w:val="20"/>
+                        </w:rPr>
+                        <w:t xml:space="preserve"> </w:t>
                       </w:r>
                     </w:p>
                     <w:p>
                       <w:pPr>
-                        <w:pStyle w:val="4"/>
+                        <w:pStyle w:val="Default"/>
                         <w:rPr>
                           <w:sz w:val="20"/>
                           <w:szCs w:val="20"/>
@@ -734,10 +764,8 @@
                       </w:r>
                       <w:r>
                         <w:rPr>
-                          <w:rFonts w:hint="default"/>
-                          <w:sz w:val="20"/>
-                          <w:szCs w:val="20"/>
-                          <w:lang w:val="pt-BR"/>
+                          <w:sz w:val="20"/>
+                          <w:szCs w:val="20"/>
                         </w:rPr>
                         <w:t>Costa</w:t>
                       </w:r>
@@ -750,10 +778,8 @@
                       </w:r>
                       <w:r>
                         <w:rPr>
-                          <w:rFonts w:hint="default"/>
-                          <w:sz w:val="20"/>
-                          <w:szCs w:val="20"/>
-                          <w:lang w:val="pt-BR"/>
+                          <w:sz w:val="20"/>
+                          <w:szCs w:val="20"/>
                         </w:rPr>
                         <w:t>Guilherme</w:t>
                       </w:r>
@@ -767,7 +793,7 @@
                     </w:p>
                     <w:p>
                       <w:pPr>
-                        <w:pStyle w:val="4"/>
+                        <w:pStyle w:val="Default"/>
                         <w:ind w:left="540"/>
                         <w:rPr>
                           <w:sz w:val="20"/>
@@ -783,10 +809,8 @@
                       </w:r>
                       <w:r>
                         <w:rPr>
-                          <w:rFonts w:hint="default"/>
-                          <w:sz w:val="20"/>
-                          <w:szCs w:val="20"/>
-                          <w:lang w:val="pt-BR"/>
+                          <w:sz w:val="20"/>
+                          <w:szCs w:val="20"/>
                         </w:rPr>
                         <w:t>Sumarização de notícias</w:t>
                       </w:r>
@@ -799,10 +823,8 @@
                       </w:r>
                       <w:r>
                         <w:rPr>
-                          <w:rFonts w:hint="default"/>
-                          <w:sz w:val="20"/>
-                          <w:szCs w:val="20"/>
-                          <w:lang w:val="pt-BR"/>
+                          <w:sz w:val="20"/>
+                          <w:szCs w:val="20"/>
                         </w:rPr>
                         <w:t>Guilherme Costa</w:t>
                       </w:r>
@@ -815,13 +837,20 @@
                       </w:r>
                       <w:r>
                         <w:rPr>
-                          <w:rFonts w:hint="default"/>
-                          <w:sz w:val="20"/>
-                          <w:szCs w:val="20"/>
-                          <w:lang w:val="pt-BR"/>
-                        </w:rPr>
-                        <w:t>Renato Druzian</w:t>
-                      </w:r>
+                          <w:sz w:val="20"/>
+                          <w:szCs w:val="20"/>
+                        </w:rPr>
+                        <w:t xml:space="preserve">Renato </w:t>
+                      </w:r>
+                      <w:proofErr w:type="spellStart"/>
+                      <w:r>
+                        <w:rPr>
+                          <w:sz w:val="20"/>
+                          <w:szCs w:val="20"/>
+                        </w:rPr>
+                        <w:t>Druzian</w:t>
+                      </w:r>
+                      <w:proofErr w:type="spellEnd"/>
                       <w:r>
                         <w:rPr>
                           <w:sz w:val="20"/>
@@ -831,10 +860,8 @@
                       </w:r>
                       <w:r>
                         <w:rPr>
-                          <w:rFonts w:hint="default"/>
-                          <w:sz w:val="20"/>
-                          <w:szCs w:val="20"/>
-                          <w:lang w:val="pt-BR"/>
+                          <w:sz w:val="20"/>
+                          <w:szCs w:val="20"/>
                         </w:rPr>
                         <w:t>20</w:t>
                       </w:r>
@@ -848,7 +875,7 @@
                     </w:p>
                     <w:p>
                       <w:pPr>
-                        <w:pStyle w:val="4"/>
+                        <w:pStyle w:val="Default"/>
                         <w:rPr>
                           <w:sz w:val="20"/>
                           <w:szCs w:val="20"/>
@@ -864,7 +891,7 @@
                     </w:p>
                     <w:p>
                       <w:pPr>
-                        <w:pStyle w:val="4"/>
+                        <w:pStyle w:val="Default"/>
                         <w:rPr>
                           <w:sz w:val="20"/>
                           <w:szCs w:val="20"/>
@@ -873,7 +900,7 @@
                     </w:p>
                     <w:p>
                       <w:pPr>
-                        <w:pStyle w:val="4"/>
+                        <w:pStyle w:val="Default"/>
                         <w:ind w:left="540"/>
                         <w:rPr>
                           <w:sz w:val="20"/>
@@ -885,14 +912,28 @@
                           <w:sz w:val="20"/>
                           <w:szCs w:val="20"/>
                         </w:rPr>
-                        <w:t xml:space="preserve">       Trabalho de Conclusão de Curso (Graduação) – Centro Universitário Facens – Curso de Engenharia</w:t>
-                      </w:r>
-                      <w:r>
-                        <w:rPr>
-                          <w:rFonts w:hint="default"/>
-                          <w:sz w:val="20"/>
-                          <w:szCs w:val="20"/>
-                          <w:lang w:val="pt-BR"/>
+                        <w:t xml:space="preserve">       Trabalho de Conclusão de Curso (Graduação) – Centro Universitário </w:t>
+                      </w:r>
+                      <w:proofErr w:type="spellStart"/>
+                      <w:r>
+                        <w:rPr>
+                          <w:sz w:val="20"/>
+                          <w:szCs w:val="20"/>
+                        </w:rPr>
+                        <w:t>Facens</w:t>
+                      </w:r>
+                      <w:proofErr w:type="spellEnd"/>
+                      <w:r>
+                        <w:rPr>
+                          <w:sz w:val="20"/>
+                          <w:szCs w:val="20"/>
+                        </w:rPr>
+                        <w:t xml:space="preserve"> – Curso de Engenharia</w:t>
+                      </w:r>
+                      <w:r>
+                        <w:rPr>
+                          <w:sz w:val="20"/>
+                          <w:szCs w:val="20"/>
                         </w:rPr>
                         <w:t xml:space="preserve"> de Computação</w:t>
                       </w:r>
@@ -905,10 +946,8 @@
                       </w:r>
                       <w:r>
                         <w:rPr>
-                          <w:rFonts w:hint="default"/>
-                          <w:sz w:val="20"/>
-                          <w:szCs w:val="20"/>
-                          <w:lang w:val="pt-BR"/>
+                          <w:sz w:val="20"/>
+                          <w:szCs w:val="20"/>
                         </w:rPr>
                         <w:t>20</w:t>
                       </w:r>
@@ -922,7 +961,7 @@
                     </w:p>
                     <w:p>
                       <w:pPr>
-                        <w:pStyle w:val="4"/>
+                        <w:pStyle w:val="Default"/>
                         <w:rPr>
                           <w:sz w:val="20"/>
                           <w:szCs w:val="20"/>
@@ -937,13 +976,20 @@
                       </w:r>
                       <w:r>
                         <w:rPr>
-                          <w:rFonts w:hint="default"/>
-                          <w:sz w:val="20"/>
-                          <w:szCs w:val="20"/>
-                          <w:lang w:val="pt-BR"/>
-                        </w:rPr>
-                        <w:t>Johannes von Lotcher</w:t>
-                      </w:r>
+                          <w:sz w:val="20"/>
+                          <w:szCs w:val="20"/>
+                        </w:rPr>
+                        <w:t xml:space="preserve">Johannes von </w:t>
+                      </w:r>
+                      <w:proofErr w:type="spellStart"/>
+                      <w:r>
+                        <w:rPr>
+                          <w:sz w:val="20"/>
+                          <w:szCs w:val="20"/>
+                        </w:rPr>
+                        <w:t>Lotcher</w:t>
+                      </w:r>
+                      <w:proofErr w:type="spellEnd"/>
                       <w:r>
                         <w:rPr>
                           <w:sz w:val="20"/>
@@ -954,7 +1000,7 @@
                     </w:p>
                     <w:p>
                       <w:pPr>
-                        <w:pStyle w:val="4"/>
+                        <w:pStyle w:val="Default"/>
                         <w:ind w:left="540" w:firstLine="311"/>
                         <w:rPr>
                           <w:sz w:val="20"/>
@@ -964,7 +1010,7 @@
                     </w:p>
                     <w:p>
                       <w:pPr>
-                        <w:pStyle w:val="4"/>
+                        <w:pStyle w:val="Default"/>
                         <w:ind w:left="540"/>
                         <w:rPr>
                           <w:sz w:val="20"/>
@@ -980,10 +1026,8 @@
                       </w:r>
                       <w:r>
                         <w:rPr>
-                          <w:rFonts w:hint="default"/>
-                          <w:sz w:val="20"/>
-                          <w:szCs w:val="20"/>
-                          <w:lang w:val="pt-BR"/>
+                          <w:sz w:val="20"/>
+                          <w:szCs w:val="20"/>
                         </w:rPr>
                         <w:t>Inteligência Artificial</w:t>
                       </w:r>
@@ -996,10 +1040,8 @@
                       </w:r>
                       <w:r>
                         <w:rPr>
-                          <w:rFonts w:hint="default"/>
-                          <w:sz w:val="20"/>
-                          <w:szCs w:val="20"/>
-                          <w:lang w:val="pt-BR"/>
+                          <w:sz w:val="20"/>
+                          <w:szCs w:val="20"/>
                         </w:rPr>
                         <w:t>Sumarização Extrativa</w:t>
                       </w:r>
@@ -1012,12 +1054,17 @@
                       </w:r>
                       <w:r>
                         <w:rPr>
-                          <w:rFonts w:hint="default"/>
-                          <w:sz w:val="20"/>
-                          <w:szCs w:val="20"/>
-                          <w:lang w:val="pt-BR"/>
-                        </w:rPr>
-                        <w:t>Sumarização Abstrata</w:t>
+                          <w:sz w:val="20"/>
+                          <w:szCs w:val="20"/>
+                        </w:rPr>
+                        <w:t>Sumariz</w:t>
+                      </w:r>
+                      <w:r>
+                        <w:rPr>
+                          <w:sz w:val="20"/>
+                          <w:szCs w:val="20"/>
+                        </w:rPr>
+                        <w:t>ação Abstrata</w:t>
                       </w:r>
                       <w:r>
                         <w:rPr>
@@ -1025,75 +1072,71 @@
                           <w:szCs w:val="20"/>
                         </w:rPr>
                         <w:t xml:space="preserve">. </w:t>
+                      </w:r>
+                      <w:r>
+                        <w:rPr>
+                          <w:sz w:val="20"/>
+                          <w:szCs w:val="20"/>
+                        </w:rPr>
+                        <w:t xml:space="preserve">I. </w:t>
+                      </w:r>
+                      <w:proofErr w:type="spellStart"/>
+                      <w:r>
+                        <w:rPr>
+                          <w:sz w:val="20"/>
+                          <w:szCs w:val="20"/>
+                        </w:rPr>
+                        <w:t>Druzian</w:t>
+                      </w:r>
+                      <w:proofErr w:type="spellEnd"/>
+                      <w:r>
+                        <w:rPr>
+                          <w:sz w:val="20"/>
+                          <w:szCs w:val="20"/>
+                        </w:rPr>
+                        <w:t xml:space="preserve">, </w:t>
+                      </w:r>
+                      <w:r>
+                        <w:rPr>
+                          <w:sz w:val="20"/>
+                          <w:szCs w:val="20"/>
+                        </w:rPr>
+                        <w:t>Renato</w:t>
+                      </w:r>
+                      <w:r>
+                        <w:rPr>
+                          <w:sz w:val="20"/>
+                          <w:szCs w:val="20"/>
+                        </w:rPr>
+                        <w:t xml:space="preserve">. II. Centro Universitário </w:t>
+                      </w:r>
+                      <w:proofErr w:type="spellStart"/>
+                      <w:r>
+                        <w:rPr>
+                          <w:sz w:val="20"/>
+                          <w:szCs w:val="20"/>
+                        </w:rPr>
+                        <w:t>Facens</w:t>
+                      </w:r>
+                      <w:proofErr w:type="spellEnd"/>
+                      <w:r>
+                        <w:rPr>
+                          <w:sz w:val="20"/>
+                          <w:szCs w:val="20"/>
+                        </w:rPr>
+                        <w:t xml:space="preserve">. </w:t>
+                      </w:r>
+                      <w:r>
+                        <w:rPr>
+                          <w:sz w:val="20"/>
+                          <w:szCs w:val="20"/>
+                        </w:rPr>
+                        <w:t xml:space="preserve">III. Título. </w:t>
                       </w:r>
                     </w:p>
                     <w:p>
                       <w:pPr>
-                        <w:pStyle w:val="4"/>
-                        <w:rPr>
-                          <w:sz w:val="20"/>
-                          <w:szCs w:val="20"/>
-                        </w:rPr>
-                      </w:pPr>
-                      <w:r>
-                        <w:rPr>
-                          <w:sz w:val="20"/>
-                          <w:szCs w:val="20"/>
-                        </w:rPr>
-                        <w:t xml:space="preserve">        I. </w:t>
-                      </w:r>
-                      <w:r>
-                        <w:rPr>
-                          <w:rFonts w:hint="default"/>
-                          <w:sz w:val="20"/>
-                          <w:szCs w:val="20"/>
-                          <w:lang w:val="pt-BR"/>
-                        </w:rPr>
-                        <w:t>Druzian</w:t>
-                      </w:r>
-                      <w:r>
-                        <w:rPr>
-                          <w:sz w:val="20"/>
-                          <w:szCs w:val="20"/>
-                        </w:rPr>
-                        <w:t xml:space="preserve">, </w:t>
-                      </w:r>
-                      <w:r>
-                        <w:rPr>
-                          <w:rFonts w:hint="default"/>
-                          <w:sz w:val="20"/>
-                          <w:szCs w:val="20"/>
-                          <w:lang w:val="pt-BR"/>
-                        </w:rPr>
-                        <w:t>Renato</w:t>
-                      </w:r>
-                      <w:r>
-                        <w:rPr>
-                          <w:sz w:val="20"/>
-                          <w:szCs w:val="20"/>
-                        </w:rPr>
-                        <w:t xml:space="preserve">. II. Centro Universitário Facens. </w:t>
-                      </w:r>
-                    </w:p>
-                    <w:p>
-                      <w:pPr>
-                        <w:pStyle w:val="4"/>
-                        <w:rPr>
-                          <w:sz w:val="20"/>
-                          <w:szCs w:val="20"/>
-                        </w:rPr>
-                      </w:pPr>
-                      <w:r>
-                        <w:rPr>
-                          <w:sz w:val="20"/>
-                          <w:szCs w:val="20"/>
-                        </w:rPr>
-                        <w:t xml:space="preserve">        III. Título. </w:t>
-                      </w:r>
-                    </w:p>
-                    <w:p>
-                      <w:pPr>
-                        <w:pStyle w:val="4"/>
+                        <w:pStyle w:val="Default"/>
                         <w:ind w:left="540" w:firstLine="311"/>
                         <w:rPr>
                           <w:sz w:val="20"/>
@@ -1115,219 +1158,439 @@
                           <w:sz w:val="20"/>
                           <w:szCs w:val="20"/>
                         </w:rPr>
-                        <w:t>CDD XXXX</w:t>
-                      </w:r>
+                        <w:t>CDD 621.39</w:t>
+                      </w:r>
+                      <w:bookmarkStart w:id="1" w:name="_GoBack"/>
+                      <w:bookmarkEnd w:id="1"/>
                     </w:p>
                   </w:txbxContent>
                 </v:textbox>
-                <w10:wrap type="none"/>
                 <w10:anchorlock/>
               </v:shape>
             </w:pict>
           </mc:Fallback>
         </mc:AlternateContent>
       </w:r>
-      <w:bookmarkStart w:id="0" w:name="_GoBack"/>
-      <w:bookmarkEnd w:id="0"/>
     </w:p>
     <w:sectPr>
       <w:pgSz w:w="11906" w:h="16838"/>
       <w:pgMar w:top="1417" w:right="3117" w:bottom="1417" w:left="2694" w:header="708" w:footer="708" w:gutter="0"/>
-      <w:cols w:space="708" w:num="1"/>
-      <w:docGrid w:linePitch="360" w:charSpace="0"/>
+      <w:cols w:space="708"/>
+      <w:docGrid w:linePitch="360"/>
     </w:sectPr>
   </w:body>
 </w:document>
 </file>
 
 <file path=word/styles.xml><?xml version="1.0" encoding="utf-8"?>
-<w:styles xmlns:mc="http://schemas.openxmlformats.org/markup-compatibility/2006" xmlns:o="urn:schemas-microsoft-com:office:office" xmlns:r="http://schemas.openxmlformats.org/officeDocument/2006/relationships" xmlns:m="http://schemas.openxmlformats.org/officeDocument/2006/math" xmlns:v="urn:schemas-microsoft-com:vml" xmlns:w="http://schemas.openxmlformats.org/wordprocessingml/2006/main" xmlns:w14="http://schemas.microsoft.com/office/word/2010/wordml" xmlns:w10="urn:schemas-microsoft-com:office:word" xmlns:sl="http://schemas.openxmlformats.org/schemaLibrary/2006/main" mc:Ignorable="w14">
+<w:styles xmlns:mc="http://schemas.openxmlformats.org/markup-compatibility/2006" xmlns:r="http://schemas.openxmlformats.org/officeDocument/2006/relationships" xmlns:w="http://schemas.openxmlformats.org/wordprocessingml/2006/main" xmlns:w14="http://schemas.microsoft.com/office/word/2010/wordml" xmlns:w15="http://schemas.microsoft.com/office/word/2012/wordml" xmlns:w16cid="http://schemas.microsoft.com/office/word/2016/wordml/cid" xmlns:w16se="http://schemas.microsoft.com/office/word/2015/wordml/symex" mc:Ignorable="w14 w15 w16se w16cid">
   <w:docDefaults>
     <w:rPrDefault>
       <w:rPr>
-        <w:rFonts w:asciiTheme="minorHAnsi" w:hAnsiTheme="minorHAnsi" w:eastAsiaTheme="minorHAnsi" w:cstheme="minorBidi"/>
+        <w:rFonts w:asciiTheme="minorHAnsi" w:eastAsiaTheme="minorHAnsi" w:hAnsiTheme="minorHAnsi" w:cstheme="minorBidi"/>
+        <w:lang w:val="pt-BR" w:eastAsia="pt-BR" w:bidi="ar-SA"/>
       </w:rPr>
     </w:rPrDefault>
     <w:pPrDefault/>
   </w:docDefaults>
-  <w:latentStyles w:count="260" w:defQFormat="0" w:defUnhideWhenUsed="1" w:defSemiHidden="1" w:defUIPriority="99" w:defLockedState="0">
-    <w:lsdException w:qFormat="1" w:unhideWhenUsed="0" w:uiPriority="0" w:semiHidden="0" w:name="Normal"/>
-    <w:lsdException w:qFormat="1" w:unhideWhenUsed="0" w:uiPriority="9" w:semiHidden="0" w:name="heading 1"/>
-    <w:lsdException w:qFormat="1" w:uiPriority="9" w:name="heading 2"/>
-    <w:lsdException w:qFormat="1" w:uiPriority="9" w:name="heading 3"/>
-    <w:lsdException w:qFormat="1" w:uiPriority="9" w:name="heading 4"/>
-    <w:lsdException w:qFormat="1" w:uiPriority="9" w:name="heading 5"/>
-    <w:lsdException w:qFormat="1" w:uiPriority="9" w:name="heading 6"/>
-    <w:lsdException w:qFormat="1" w:uiPriority="9" w:name="heading 7"/>
-    <w:lsdException w:qFormat="1" w:uiPriority="9" w:name="heading 8"/>
-    <w:lsdException w:qFormat="1" w:uiPriority="9" w:name="heading 9"/>
-    <w:lsdException w:uiPriority="99" w:name="index 1"/>
-    <w:lsdException w:uiPriority="99" w:name="index 2"/>
-    <w:lsdException w:uiPriority="99" w:name="index 3"/>
-    <w:lsdException w:uiPriority="99" w:name="index 4"/>
-    <w:lsdException w:uiPriority="99" w:name="index 5"/>
-    <w:lsdException w:uiPriority="99" w:name="index 6"/>
-    <w:lsdException w:uiPriority="99" w:name="index 7"/>
-    <w:lsdException w:uiPriority="99" w:name="index 8"/>
-    <w:lsdException w:uiPriority="99" w:name="index 9"/>
-    <w:lsdException w:uiPriority="39" w:name="toc 1"/>
-    <w:lsdException w:uiPriority="39" w:name="toc 2"/>
-    <w:lsdException w:uiPriority="39" w:name="toc 3"/>
-    <w:lsdException w:uiPriority="39" w:name="toc 4"/>
-    <w:lsdException w:uiPriority="39" w:name="toc 5"/>
-    <w:lsdException w:uiPriority="39" w:name="toc 6"/>
-    <w:lsdException w:uiPriority="39" w:name="toc 7"/>
-    <w:lsdException w:uiPriority="39" w:name="toc 8"/>
-    <w:lsdException w:uiPriority="39" w:name="toc 9"/>
-    <w:lsdException w:uiPriority="99" w:name="Normal Indent"/>
-    <w:lsdException w:uiPriority="99" w:name="footnote text"/>
-    <w:lsdException w:uiPriority="99" w:name="annotation text"/>
-    <w:lsdException w:uiPriority="99" w:name="header"/>
-    <w:lsdException w:uiPriority="99" w:name="footer"/>
-    <w:lsdException w:uiPriority="99" w:name="index heading"/>
-    <w:lsdException w:qFormat="1" w:uiPriority="35" w:name="caption"/>
-    <w:lsdException w:uiPriority="99" w:name="table of figures"/>
-    <w:lsdException w:uiPriority="99" w:name="envelope address"/>
-    <w:lsdException w:uiPriority="99" w:name="envelope return"/>
-    <w:lsdException w:uiPriority="99" w:name="footnote reference"/>
-    <w:lsdException w:uiPriority="99" w:name="annotation reference"/>
-    <w:lsdException w:uiPriority="99" w:name="line number"/>
-    <w:lsdException w:uiPriority="99" w:name="page number"/>
-    <w:lsdException w:uiPriority="99" w:name="endnote reference"/>
-    <w:lsdException w:uiPriority="99" w:name="endnote text"/>
-    <w:lsdException w:uiPriority="99" w:name="table of authorities"/>
-    <w:lsdException w:uiPriority="99" w:name="macro"/>
-    <w:lsdException w:uiPriority="99" w:name="toa heading"/>
-    <w:lsdException w:uiPriority="99" w:name="List"/>
-    <w:lsdException w:uiPriority="99" w:name="List Bullet"/>
-    <w:lsdException w:uiPriority="99" w:name="List Number"/>
-    <w:lsdException w:uiPriority="99" w:name="List 2"/>
-    <w:lsdException w:uiPriority="99" w:name="List 3"/>
-    <w:lsdException w:uiPriority="99" w:name="List 4"/>
-    <w:lsdException w:uiPriority="99" w:name="List 5"/>
-    <w:lsdException w:uiPriority="99" w:name="List Bullet 2"/>
-    <w:lsdException w:uiPriority="99" w:name="List Bullet 3"/>
-    <w:lsdException w:uiPriority="99" w:name="List Bullet 4"/>
-    <w:lsdException w:uiPriority="99" w:name="List Bullet 5"/>
-    <w:lsdException w:uiPriority="99" w:name="List Number 2"/>
-    <w:lsdException w:uiPriority="99" w:name="List Number 3"/>
-    <w:lsdException w:uiPriority="99" w:name="List Number 4"/>
-    <w:lsdException w:uiPriority="99" w:name="List Number 5"/>
-    <w:lsdException w:qFormat="1" w:unhideWhenUsed="0" w:uiPriority="10" w:semiHidden="0" w:name="Title"/>
-    <w:lsdException w:uiPriority="99" w:name="Closing"/>
-    <w:lsdException w:uiPriority="99" w:name="Signature"/>
-    <w:lsdException w:uiPriority="1" w:name="Default Paragraph Font"/>
-    <w:lsdException w:uiPriority="99" w:name="Body Text"/>
-    <w:lsdException w:uiPriority="99" w:name="Body Text Indent"/>
-    <w:lsdException w:uiPriority="99" w:name="List Continue"/>
-    <w:lsdException w:uiPriority="99" w:name="List Continue 2"/>
-    <w:lsdException w:uiPriority="99" w:name="List Continue 3"/>
-    <w:lsdException w:uiPriority="99" w:name="List Continue 4"/>
-    <w:lsdException w:uiPriority="99" w:name="List Continue 5"/>
-    <w:lsdException w:uiPriority="99" w:name="Message Header"/>
-    <w:lsdException w:qFormat="1" w:unhideWhenUsed="0" w:uiPriority="11" w:semiHidden="0" w:name="Subtitle"/>
-    <w:lsdException w:uiPriority="99" w:name="Salutation"/>
-    <w:lsdException w:uiPriority="99" w:name="Date"/>
-    <w:lsdException w:uiPriority="99" w:name="Body Text First Indent"/>
-    <w:lsdException w:uiPriority="99" w:name="Body Text First Indent 2"/>
-    <w:lsdException w:uiPriority="99" w:name="Note Heading"/>
-    <w:lsdException w:uiPriority="99" w:name="Body Text 2"/>
-    <w:lsdException w:uiPriority="99" w:name="Body Text 3"/>
-    <w:lsdException w:uiPriority="99" w:name="Body Text Indent 2"/>
-    <w:lsdException w:uiPriority="99" w:name="Body Text Indent 3"/>
-    <w:lsdException w:uiPriority="99" w:name="Block Text"/>
-    <w:lsdException w:uiPriority="99" w:name="Hyperlink"/>
-    <w:lsdException w:uiPriority="99" w:name="FollowedHyperlink"/>
-    <w:lsdException w:qFormat="1" w:unhideWhenUsed="0" w:uiPriority="22" w:semiHidden="0" w:name="Strong"/>
-    <w:lsdException w:qFormat="1" w:unhideWhenUsed="0" w:uiPriority="20" w:semiHidden="0" w:name="Emphasis"/>
-    <w:lsdException w:uiPriority="99" w:name="Document Map"/>
-    <w:lsdException w:uiPriority="99" w:name="Plain Text"/>
-    <w:lsdException w:uiPriority="99" w:name="E-mail Signature"/>
-    <w:lsdException w:uiPriority="99" w:name="Normal (Web)"/>
-    <w:lsdException w:uiPriority="99" w:name="HTML Acronym"/>
-    <w:lsdException w:uiPriority="99" w:name="HTML Address"/>
-    <w:lsdException w:uiPriority="99" w:name="HTML Cite"/>
-    <w:lsdException w:uiPriority="99" w:name="HTML Code"/>
-    <w:lsdException w:uiPriority="99" w:name="HTML Definition"/>
-    <w:lsdException w:uiPriority="99" w:name="HTML Keyboard"/>
-    <w:lsdException w:uiPriority="99" w:name="HTML Preformatted"/>
-    <w:lsdException w:uiPriority="99" w:name="HTML Sample"/>
-    <w:lsdException w:uiPriority="99" w:name="HTML Typewriter"/>
-    <w:lsdException w:uiPriority="99" w:name="HTML Variable"/>
-    <w:lsdException w:uiPriority="99" w:name="Normal Table"/>
-    <w:lsdException w:uiPriority="99" w:name="annotation subject"/>
-    <w:lsdException w:uiPriority="99" w:name="Table Simple 1"/>
-    <w:lsdException w:uiPriority="99" w:name="Table Simple 2"/>
-    <w:lsdException w:uiPriority="99" w:name="Table Simple 3"/>
-    <w:lsdException w:uiPriority="99" w:name="Table Classic 1"/>
-    <w:lsdException w:uiPriority="99" w:name="Table Classic 2"/>
-    <w:lsdException w:uiPriority="99" w:name="Table Classic 3"/>
-    <w:lsdException w:uiPriority="99" w:name="Table Classic 4"/>
-    <w:lsdException w:uiPriority="99" w:name="Table Colorful 1"/>
-    <w:lsdException w:uiPriority="99" w:name="Table Colorful 2"/>
-    <w:lsdException w:uiPriority="99" w:name="Table Colorful 3"/>
-    <w:lsdException w:uiPriority="99" w:name="Table Columns 1"/>
-    <w:lsdException w:uiPriority="99" w:name="Table Columns 2"/>
-    <w:lsdException w:uiPriority="99" w:name="Table Columns 3"/>
-    <w:lsdException w:uiPriority="99" w:name="Table Columns 4"/>
-    <w:lsdException w:uiPriority="99" w:name="Table Columns 5"/>
-    <w:lsdException w:uiPriority="99" w:name="Table Grid 1"/>
-    <w:lsdException w:uiPriority="99" w:name="Table Grid 2"/>
-    <w:lsdException w:uiPriority="99" w:name="Table Grid 3"/>
-    <w:lsdException w:uiPriority="99" w:name="Table Grid 4"/>
-    <w:lsdException w:uiPriority="99" w:name="Table Grid 5"/>
-    <w:lsdException w:uiPriority="99" w:name="Table Grid 6"/>
-    <w:lsdException w:uiPriority="99" w:name="Table Grid 7"/>
-    <w:lsdException w:uiPriority="99" w:name="Table Grid 8"/>
-    <w:lsdException w:uiPriority="99" w:name="Table List 1"/>
-    <w:lsdException w:uiPriority="99" w:name="Table List 2"/>
-    <w:lsdException w:uiPriority="99" w:name="Table List 3"/>
-    <w:lsdException w:uiPriority="99" w:name="Table List 4"/>
-    <w:lsdException w:uiPriority="99" w:name="Table List 5"/>
-    <w:lsdException w:uiPriority="99" w:name="Table List 6"/>
-    <w:lsdException w:uiPriority="99" w:name="Table List 7"/>
-    <w:lsdException w:uiPriority="99" w:name="Table List 8"/>
-    <w:lsdException w:uiPriority="99" w:name="Table 3D effects 1"/>
-    <w:lsdException w:uiPriority="99" w:name="Table 3D effects 2"/>
-    <w:lsdException w:uiPriority="99" w:name="Table 3D effects 3"/>
-    <w:lsdException w:uiPriority="99" w:name="Table Contemporary"/>
-    <w:lsdException w:uiPriority="99" w:name="Table Elegant"/>
-    <w:lsdException w:uiPriority="99" w:name="Table Professional"/>
-    <w:lsdException w:uiPriority="99" w:name="Table Subtle 1"/>
-    <w:lsdException w:uiPriority="99" w:name="Table Subtle 2"/>
-    <w:lsdException w:uiPriority="99" w:name="Table Web 1"/>
-    <w:lsdException w:uiPriority="99" w:name="Table Web 2"/>
-    <w:lsdException w:uiPriority="99" w:name="Table Web 3"/>
-    <w:lsdException w:uiPriority="99" w:name="Balloon Text"/>
-    <w:lsdException w:unhideWhenUsed="0" w:uiPriority="59" w:semiHidden="0" w:name="Table Grid"/>
-    <w:lsdException w:uiPriority="99" w:name="Table Theme"/>
+  <w:latentStyles w:defLockedState="0" w:defUIPriority="99" w:defSemiHidden="0" w:defUnhideWhenUsed="0" w:defQFormat="0" w:count="375">
+    <w:lsdException w:name="Normal" w:uiPriority="0" w:qFormat="1"/>
+    <w:lsdException w:name="heading 1" w:uiPriority="9" w:qFormat="1"/>
+    <w:lsdException w:name="heading 2" w:semiHidden="1" w:uiPriority="9" w:unhideWhenUsed="1" w:qFormat="1"/>
+    <w:lsdException w:name="heading 3" w:semiHidden="1" w:uiPriority="9" w:unhideWhenUsed="1" w:qFormat="1"/>
+    <w:lsdException w:name="heading 4" w:semiHidden="1" w:uiPriority="9" w:unhideWhenUsed="1" w:qFormat="1"/>
+    <w:lsdException w:name="heading 5" w:semiHidden="1" w:uiPriority="9" w:unhideWhenUsed="1" w:qFormat="1"/>
+    <w:lsdException w:name="heading 6" w:semiHidden="1" w:uiPriority="9" w:unhideWhenUsed="1" w:qFormat="1"/>
+    <w:lsdException w:name="heading 7" w:semiHidden="1" w:uiPriority="9" w:unhideWhenUsed="1" w:qFormat="1"/>
+    <w:lsdException w:name="heading 8" w:semiHidden="1" w:uiPriority="9" w:unhideWhenUsed="1" w:qFormat="1"/>
+    <w:lsdException w:name="heading 9" w:semiHidden="1" w:uiPriority="9" w:unhideWhenUsed="1" w:qFormat="1"/>
+    <w:lsdException w:name="index 1" w:semiHidden="1" w:unhideWhenUsed="1"/>
+    <w:lsdException w:name="index 2" w:semiHidden="1" w:unhideWhenUsed="1"/>
+    <w:lsdException w:name="index 3" w:semiHidden="1" w:unhideWhenUsed="1"/>
+    <w:lsdException w:name="index 4" w:semiHidden="1" w:unhideWhenUsed="1"/>
+    <w:lsdException w:name="index 5" w:semiHidden="1" w:unhideWhenUsed="1"/>
+    <w:lsdException w:name="index 6" w:semiHidden="1" w:unhideWhenUsed="1"/>
+    <w:lsdException w:name="index 7" w:semiHidden="1" w:unhideWhenUsed="1"/>
+    <w:lsdException w:name="index 8" w:semiHidden="1" w:unhideWhenUsed="1"/>
+    <w:lsdException w:name="index 9" w:semiHidden="1" w:unhideWhenUsed="1"/>
+    <w:lsdException w:name="toc 1" w:semiHidden="1" w:uiPriority="39" w:unhideWhenUsed="1"/>
+    <w:lsdException w:name="toc 2" w:semiHidden="1" w:uiPriority="39" w:unhideWhenUsed="1"/>
+    <w:lsdException w:name="toc 3" w:semiHidden="1" w:uiPriority="39" w:unhideWhenUsed="1"/>
+    <w:lsdException w:name="toc 4" w:semiHidden="1" w:uiPriority="39" w:unhideWhenUsed="1"/>
+    <w:lsdException w:name="toc 5" w:semiHidden="1" w:uiPriority="39" w:unhideWhenUsed="1"/>
+    <w:lsdException w:name="toc 6" w:semiHidden="1" w:uiPriority="39" w:unhideWhenUsed="1"/>
+    <w:lsdException w:name="toc 7" w:semiHidden="1" w:uiPriority="39" w:unhideWhenUsed="1"/>
+    <w:lsdException w:name="toc 8" w:semiHidden="1" w:uiPriority="39" w:unhideWhenUsed="1"/>
+    <w:lsdException w:name="toc 9" w:semiHidden="1" w:uiPriority="39" w:unhideWhenUsed="1"/>
+    <w:lsdException w:name="Normal Indent" w:semiHidden="1" w:unhideWhenUsed="1"/>
+    <w:lsdException w:name="footnote text" w:semiHidden="1" w:unhideWhenUsed="1"/>
+    <w:lsdException w:name="annotation text" w:semiHidden="1" w:unhideWhenUsed="1"/>
+    <w:lsdException w:name="header" w:semiHidden="1" w:unhideWhenUsed="1"/>
+    <w:lsdException w:name="footer" w:semiHidden="1" w:unhideWhenUsed="1"/>
+    <w:lsdException w:name="index heading" w:semiHidden="1" w:unhideWhenUsed="1"/>
+    <w:lsdException w:name="caption" w:semiHidden="1" w:uiPriority="35" w:unhideWhenUsed="1" w:qFormat="1"/>
+    <w:lsdException w:name="table of figures" w:semiHidden="1" w:unhideWhenUsed="1"/>
+    <w:lsdException w:name="envelope address" w:semiHidden="1" w:unhideWhenUsed="1"/>
+    <w:lsdException w:name="envelope return" w:semiHidden="1" w:unhideWhenUsed="1"/>
+    <w:lsdException w:name="footnote reference" w:semiHidden="1" w:unhideWhenUsed="1"/>
+    <w:lsdException w:name="annotation reference" w:semiHidden="1" w:unhideWhenUsed="1"/>
+    <w:lsdException w:name="line number" w:semiHidden="1" w:unhideWhenUsed="1"/>
+    <w:lsdException w:name="page number" w:semiHidden="1" w:unhideWhenUsed="1"/>
+    <w:lsdException w:name="endnote reference" w:semiHidden="1" w:unhideWhenUsed="1"/>
+    <w:lsdException w:name="endnote text" w:semiHidden="1" w:unhideWhenUsed="1"/>
+    <w:lsdException w:name="table of authorities" w:semiHidden="1" w:unhideWhenUsed="1"/>
+    <w:lsdException w:name="macro" w:semiHidden="1" w:unhideWhenUsed="1"/>
+    <w:lsdException w:name="toa heading" w:semiHidden="1" w:unhideWhenUsed="1"/>
+    <w:lsdException w:name="List" w:semiHidden="1" w:unhideWhenUsed="1"/>
+    <w:lsdException w:name="List Bullet" w:semiHidden="1" w:unhideWhenUsed="1"/>
+    <w:lsdException w:name="List Number" w:semiHidden="1" w:unhideWhenUsed="1"/>
+    <w:lsdException w:name="List 2" w:semiHidden="1" w:unhideWhenUsed="1"/>
+    <w:lsdException w:name="List 3" w:semiHidden="1" w:unhideWhenUsed="1"/>
+    <w:lsdException w:name="List 4" w:semiHidden="1" w:unhideWhenUsed="1"/>
+    <w:lsdException w:name="List 5" w:semiHidden="1" w:unhideWhenUsed="1"/>
+    <w:lsdException w:name="List Bullet 2" w:semiHidden="1" w:unhideWhenUsed="1"/>
+    <w:lsdException w:name="List Bullet 3" w:semiHidden="1" w:unhideWhenUsed="1"/>
+    <w:lsdException w:name="List Bullet 4" w:semiHidden="1" w:unhideWhenUsed="1"/>
+    <w:lsdException w:name="List Bullet 5" w:semiHidden="1" w:unhideWhenUsed="1"/>
+    <w:lsdException w:name="List Number 2" w:semiHidden="1" w:unhideWhenUsed="1"/>
+    <w:lsdException w:name="List Number 3" w:semiHidden="1" w:unhideWhenUsed="1"/>
+    <w:lsdException w:name="List Number 4" w:semiHidden="1" w:unhideWhenUsed="1"/>
+    <w:lsdException w:name="List Number 5" w:semiHidden="1" w:unhideWhenUsed="1"/>
+    <w:lsdException w:name="Title" w:uiPriority="10" w:qFormat="1"/>
+    <w:lsdException w:name="Closing" w:semiHidden="1" w:unhideWhenUsed="1"/>
+    <w:lsdException w:name="Signature" w:semiHidden="1" w:unhideWhenUsed="1"/>
+    <w:lsdException w:name="Default Paragraph Font" w:semiHidden="1" w:uiPriority="1" w:unhideWhenUsed="1"/>
+    <w:lsdException w:name="Body Text" w:semiHidden="1" w:unhideWhenUsed="1"/>
+    <w:lsdException w:name="Body Text Indent" w:semiHidden="1" w:unhideWhenUsed="1"/>
+    <w:lsdException w:name="List Continue" w:semiHidden="1" w:unhideWhenUsed="1"/>
+    <w:lsdException w:name="List Continue 2" w:semiHidden="1" w:unhideWhenUsed="1"/>
+    <w:lsdException w:name="List Continue 3" w:semiHidden="1" w:unhideWhenUsed="1"/>
+    <w:lsdException w:name="List Continue 4" w:semiHidden="1" w:unhideWhenUsed="1"/>
+    <w:lsdException w:name="List Continue 5" w:semiHidden="1" w:unhideWhenUsed="1"/>
+    <w:lsdException w:name="Message Header" w:semiHidden="1" w:unhideWhenUsed="1"/>
+    <w:lsdException w:name="Subtitle" w:uiPriority="11" w:qFormat="1"/>
+    <w:lsdException w:name="Salutation" w:semiHidden="1" w:unhideWhenUsed="1"/>
+    <w:lsdException w:name="Date" w:semiHidden="1" w:unhideWhenUsed="1"/>
+    <w:lsdException w:name="Body Text First Indent" w:semiHidden="1" w:unhideWhenUsed="1"/>
+    <w:lsdException w:name="Body Text First Indent 2" w:semiHidden="1" w:unhideWhenUsed="1"/>
+    <w:lsdException w:name="Note Heading" w:semiHidden="1" w:unhideWhenUsed="1"/>
+    <w:lsdException w:name="Body Text 2" w:semiHidden="1" w:unhideWhenUsed="1"/>
+    <w:lsdException w:name="Body Text 3" w:semiHidden="1" w:unhideWhenUsed="1"/>
+    <w:lsdException w:name="Body Text Indent 2" w:semiHidden="1" w:unhideWhenUsed="1"/>
+    <w:lsdException w:name="Body Text Indent 3" w:semiHidden="1" w:unhideWhenUsed="1"/>
+    <w:lsdException w:name="Block Text" w:semiHidden="1" w:unhideWhenUsed="1"/>
+    <w:lsdException w:name="Hyperlink" w:semiHidden="1" w:unhideWhenUsed="1"/>
+    <w:lsdException w:name="FollowedHyperlink" w:semiHidden="1" w:unhideWhenUsed="1"/>
+    <w:lsdException w:name="Strong" w:uiPriority="22" w:qFormat="1"/>
+    <w:lsdException w:name="Emphasis" w:uiPriority="20" w:qFormat="1"/>
+    <w:lsdException w:name="Document Map" w:semiHidden="1" w:unhideWhenUsed="1"/>
+    <w:lsdException w:name="Plain Text" w:semiHidden="1" w:unhideWhenUsed="1"/>
+    <w:lsdException w:name="E-mail Signature" w:semiHidden="1" w:unhideWhenUsed="1"/>
+    <w:lsdException w:name="HTML Top of Form" w:semiHidden="1" w:unhideWhenUsed="1"/>
+    <w:lsdException w:name="HTML Bottom of Form" w:semiHidden="1" w:unhideWhenUsed="1"/>
+    <w:lsdException w:name="Normal (Web)" w:semiHidden="1" w:unhideWhenUsed="1"/>
+    <w:lsdException w:name="HTML Acronym" w:semiHidden="1" w:unhideWhenUsed="1"/>
+    <w:lsdException w:name="HTML Address" w:semiHidden="1" w:unhideWhenUsed="1"/>
+    <w:lsdException w:name="HTML Cite" w:semiHidden="1" w:unhideWhenUsed="1"/>
+    <w:lsdException w:name="HTML Code" w:semiHidden="1" w:unhideWhenUsed="1"/>
+    <w:lsdException w:name="HTML Definition" w:semiHidden="1" w:unhideWhenUsed="1"/>
+    <w:lsdException w:name="HTML Keyboard" w:semiHidden="1" w:unhideWhenUsed="1"/>
+    <w:lsdException w:name="HTML Preformatted" w:semiHidden="1" w:unhideWhenUsed="1"/>
+    <w:lsdException w:name="HTML Sample" w:semiHidden="1" w:unhideWhenUsed="1"/>
+    <w:lsdException w:name="HTML Typewriter" w:semiHidden="1" w:unhideWhenUsed="1"/>
+    <w:lsdException w:name="HTML Variable" w:semiHidden="1" w:unhideWhenUsed="1"/>
+    <w:lsdException w:name="Normal Table" w:semiHidden="1" w:unhideWhenUsed="1"/>
+    <w:lsdException w:name="annotation subject" w:semiHidden="1" w:unhideWhenUsed="1"/>
+    <w:lsdException w:name="No List" w:semiHidden="1" w:unhideWhenUsed="1"/>
+    <w:lsdException w:name="Outline List 1" w:semiHidden="1" w:unhideWhenUsed="1"/>
+    <w:lsdException w:name="Outline List 2" w:semiHidden="1" w:unhideWhenUsed="1"/>
+    <w:lsdException w:name="Outline List 3" w:semiHidden="1" w:unhideWhenUsed="1"/>
+    <w:lsdException w:name="Table Simple 1" w:semiHidden="1" w:unhideWhenUsed="1"/>
+    <w:lsdException w:name="Table Simple 2" w:semiHidden="1" w:unhideWhenUsed="1"/>
+    <w:lsdException w:name="Table Simple 3" w:semiHidden="1" w:unhideWhenUsed="1"/>
+    <w:lsdException w:name="Table Classic 1" w:semiHidden="1" w:unhideWhenUsed="1"/>
+    <w:lsdException w:name="Table Classic 2" w:semiHidden="1" w:unhideWhenUsed="1"/>
+    <w:lsdException w:name="Table Classic 3" w:semiHidden="1" w:unhideWhenUsed="1"/>
+    <w:lsdException w:name="Table Classic 4" w:semiHidden="1" w:unhideWhenUsed="1"/>
+    <w:lsdException w:name="Table Colorful 1" w:semiHidden="1" w:unhideWhenUsed="1"/>
+    <w:lsdException w:name="Table Colorful 2" w:semiHidden="1" w:unhideWhenUsed="1"/>
+    <w:lsdException w:name="Table Colorful 3" w:semiHidden="1" w:unhideWhenUsed="1"/>
+    <w:lsdException w:name="Table Columns 1" w:semiHidden="1" w:unhideWhenUsed="1"/>
+    <w:lsdException w:name="Table Columns 2" w:semiHidden="1" w:unhideWhenUsed="1"/>
+    <w:lsdException w:name="Table Columns 3" w:semiHidden="1" w:unhideWhenUsed="1"/>
+    <w:lsdException w:name="Table Columns 4" w:semiHidden="1" w:unhideWhenUsed="1"/>
+    <w:lsdException w:name="Table Columns 5" w:semiHidden="1" w:unhideWhenUsed="1"/>
+    <w:lsdException w:name="Table Grid 1" w:semiHidden="1" w:unhideWhenUsed="1"/>
+    <w:lsdException w:name="Table Grid 2" w:semiHidden="1" w:unhideWhenUsed="1"/>
+    <w:lsdException w:name="Table Grid 3" w:semiHidden="1" w:unhideWhenUsed="1"/>
+    <w:lsdException w:name="Table Grid 4" w:semiHidden="1" w:unhideWhenUsed="1"/>
+    <w:lsdException w:name="Table Grid 5" w:semiHidden="1" w:unhideWhenUsed="1"/>
+    <w:lsdException w:name="Table Grid 6" w:semiHidden="1" w:unhideWhenUsed="1"/>
+    <w:lsdException w:name="Table Grid 7" w:semiHidden="1" w:unhideWhenUsed="1"/>
+    <w:lsdException w:name="Table Grid 8" w:semiHidden="1" w:unhideWhenUsed="1"/>
+    <w:lsdException w:name="Table List 1" w:semiHidden="1" w:unhideWhenUsed="1"/>
+    <w:lsdException w:name="Table List 2" w:semiHidden="1" w:unhideWhenUsed="1"/>
+    <w:lsdException w:name="Table List 3" w:semiHidden="1" w:unhideWhenUsed="1"/>
+    <w:lsdException w:name="Table List 4" w:semiHidden="1" w:unhideWhenUsed="1"/>
+    <w:lsdException w:name="Table List 5" w:semiHidden="1" w:unhideWhenUsed="1"/>
+    <w:lsdException w:name="Table List 6" w:semiHidden="1" w:unhideWhenUsed="1"/>
+    <w:lsdException w:name="Table List 7" w:semiHidden="1" w:unhideWhenUsed="1"/>
+    <w:lsdException w:name="Table List 8" w:semiHidden="1" w:unhideWhenUsed="1"/>
+    <w:lsdException w:name="Table 3D effects 1" w:semiHidden="1" w:unhideWhenUsed="1"/>
+    <w:lsdException w:name="Table 3D effects 2" w:semiHidden="1" w:unhideWhenUsed="1"/>
+    <w:lsdException w:name="Table 3D effects 3" w:semiHidden="1" w:unhideWhenUsed="1"/>
+    <w:lsdException w:name="Table Contemporary" w:semiHidden="1" w:unhideWhenUsed="1"/>
+    <w:lsdException w:name="Table Elegant" w:semiHidden="1" w:unhideWhenUsed="1"/>
+    <w:lsdException w:name="Table Professional" w:semiHidden="1" w:unhideWhenUsed="1"/>
+    <w:lsdException w:name="Table Subtle 1" w:semiHidden="1" w:unhideWhenUsed="1"/>
+    <w:lsdException w:name="Table Subtle 2" w:semiHidden="1" w:unhideWhenUsed="1"/>
+    <w:lsdException w:name="Table Web 1" w:semiHidden="1" w:unhideWhenUsed="1"/>
+    <w:lsdException w:name="Table Web 2" w:semiHidden="1" w:unhideWhenUsed="1"/>
+    <w:lsdException w:name="Table Web 3" w:semiHidden="1" w:unhideWhenUsed="1"/>
+    <w:lsdException w:name="Balloon Text" w:semiHidden="1" w:unhideWhenUsed="1"/>
+    <w:lsdException w:name="Table Grid" w:uiPriority="59"/>
+    <w:lsdException w:name="Table Theme" w:semiHidden="1" w:unhideWhenUsed="1"/>
+    <w:lsdException w:name="Placeholder Text" w:semiHidden="1"/>
+    <w:lsdException w:name="Light Shading"/>
+    <w:lsdException w:name="Light List"/>
+    <w:lsdException w:name="Light Grid"/>
+    <w:lsdException w:name="Medium Shading 1"/>
+    <w:lsdException w:name="Medium Shading 2"/>
+    <w:lsdException w:name="Medium List 1"/>
+    <w:lsdException w:name="Medium List 2"/>
+    <w:lsdException w:name="Medium Grid 1"/>
+    <w:lsdException w:name="Medium Grid 2"/>
+    <w:lsdException w:name="Medium Grid 3"/>
+    <w:lsdException w:name="Dark List"/>
+    <w:lsdException w:name="Colorful Shading"/>
+    <w:lsdException w:name="Colorful List"/>
+    <w:lsdException w:name="Colorful Grid"/>
+    <w:lsdException w:name="Light Shading Accent 1"/>
+    <w:lsdException w:name="Light List Accent 1"/>
+    <w:lsdException w:name="Light Grid Accent 1"/>
+    <w:lsdException w:name="Medium Shading 1 Accent 1"/>
+    <w:lsdException w:name="Medium Shading 2 Accent 1"/>
+    <w:lsdException w:name="Medium List 1 Accent 1"/>
+    <w:lsdException w:name="Revision" w:semiHidden="1"/>
+    <w:lsdException w:name="Medium List 2 Accent 1"/>
+    <w:lsdException w:name="Medium Grid 1 Accent 1"/>
+    <w:lsdException w:name="Medium Grid 2 Accent 1"/>
+    <w:lsdException w:name="Medium Grid 3 Accent 1"/>
+    <w:lsdException w:name="Dark List Accent 1"/>
+    <w:lsdException w:name="Colorful Shading Accent 1"/>
+    <w:lsdException w:name="Colorful List Accent 1"/>
+    <w:lsdException w:name="Colorful Grid Accent 1"/>
+    <w:lsdException w:name="Light Shading Accent 2"/>
+    <w:lsdException w:name="Light List Accent 2"/>
+    <w:lsdException w:name="Light Grid Accent 2"/>
+    <w:lsdException w:name="Medium Shading 1 Accent 2"/>
+    <w:lsdException w:name="Medium Shading 2 Accent 2"/>
+    <w:lsdException w:name="Medium List 1 Accent 2"/>
+    <w:lsdException w:name="Medium List 2 Accent 2"/>
+    <w:lsdException w:name="Medium Grid 1 Accent 2"/>
+    <w:lsdException w:name="Medium Grid 2 Accent 2"/>
+    <w:lsdException w:name="Medium Grid 3 Accent 2"/>
+    <w:lsdException w:name="Dark List Accent 2"/>
+    <w:lsdException w:name="Colorful Shading Accent 2"/>
+    <w:lsdException w:name="Colorful List Accent 2"/>
+    <w:lsdException w:name="Colorful Grid Accent 2"/>
+    <w:lsdException w:name="Light Shading Accent 3"/>
+    <w:lsdException w:name="Light List Accent 3"/>
+    <w:lsdException w:name="Light Grid Accent 3"/>
+    <w:lsdException w:name="Medium Shading 1 Accent 3"/>
+    <w:lsdException w:name="Medium Shading 2 Accent 3"/>
+    <w:lsdException w:name="Medium List 1 Accent 3"/>
+    <w:lsdException w:name="Medium List 2 Accent 3"/>
+    <w:lsdException w:name="Medium Grid 1 Accent 3"/>
+    <w:lsdException w:name="Medium Grid 2 Accent 3"/>
+    <w:lsdException w:name="Medium Grid 3 Accent 3"/>
+    <w:lsdException w:name="Dark List Accent 3"/>
+    <w:lsdException w:name="Colorful Shading Accent 3"/>
+    <w:lsdException w:name="Colorful List Accent 3"/>
+    <w:lsdException w:name="Colorful Grid Accent 3"/>
+    <w:lsdException w:name="Light Shading Accent 4"/>
+    <w:lsdException w:name="Light List Accent 4"/>
+    <w:lsdException w:name="Light Grid Accent 4"/>
+    <w:lsdException w:name="Medium Shading 1 Accent 4"/>
+    <w:lsdException w:name="Medium Shading 2 Accent 4"/>
+    <w:lsdException w:name="Medium List 1 Accent 4"/>
+    <w:lsdException w:name="Medium List 2 Accent 4"/>
+    <w:lsdException w:name="Medium Grid 1 Accent 4"/>
+    <w:lsdException w:name="Medium Grid 2 Accent 4"/>
+    <w:lsdException w:name="Medium Grid 3 Accent 4"/>
+    <w:lsdException w:name="Dark List Accent 4"/>
+    <w:lsdException w:name="Colorful Shading Accent 4"/>
+    <w:lsdException w:name="Colorful List Accent 4"/>
+    <w:lsdException w:name="Colorful Grid Accent 4"/>
+    <w:lsdException w:name="Light Shading Accent 5"/>
+    <w:lsdException w:name="Light List Accent 5"/>
+    <w:lsdException w:name="Light Grid Accent 5"/>
+    <w:lsdException w:name="Medium Shading 1 Accent 5"/>
+    <w:lsdException w:name="Medium Shading 2 Accent 5"/>
+    <w:lsdException w:name="Medium List 1 Accent 5"/>
+    <w:lsdException w:name="Medium List 2 Accent 5"/>
+    <w:lsdException w:name="Medium Grid 1 Accent 5"/>
+    <w:lsdException w:name="Medium Grid 2 Accent 5"/>
+    <w:lsdException w:name="Medium Grid 3 Accent 5"/>
+    <w:lsdException w:name="Dark List Accent 5"/>
+    <w:lsdException w:name="Colorful Shading Accent 5"/>
+    <w:lsdException w:name="Colorful List Accent 5"/>
+    <w:lsdException w:name="Colorful Grid Accent 5"/>
+    <w:lsdException w:name="Light Shading Accent 6"/>
+    <w:lsdException w:name="Light List Accent 6"/>
+    <w:lsdException w:name="Light Grid Accent 6"/>
+    <w:lsdException w:name="Medium Shading 1 Accent 6"/>
+    <w:lsdException w:name="Medium Shading 2 Accent 6"/>
+    <w:lsdException w:name="Medium List 1 Accent 6"/>
+    <w:lsdException w:name="Medium List 2 Accent 6"/>
+    <w:lsdException w:name="Medium Grid 1 Accent 6"/>
+    <w:lsdException w:name="Medium Grid 2 Accent 6"/>
+    <w:lsdException w:name="Medium Grid 3 Accent 6"/>
+    <w:lsdException w:name="Dark List Accent 6"/>
+    <w:lsdException w:name="Colorful Shading Accent 6"/>
+    <w:lsdException w:name="Colorful List Accent 6"/>
+    <w:lsdException w:name="Colorful Grid Accent 6"/>
+    <w:lsdException w:name="Subtle Emphasis" w:uiPriority="19" w:qFormat="1"/>
+    <w:lsdException w:name="Intense Emphasis" w:uiPriority="21" w:qFormat="1"/>
+    <w:lsdException w:name="Subtle Reference" w:uiPriority="31" w:qFormat="1"/>
+    <w:lsdException w:name="Intense Reference" w:uiPriority="32" w:qFormat="1"/>
+    <w:lsdException w:name="Book Title" w:uiPriority="33" w:qFormat="1"/>
+    <w:lsdException w:name="Bibliography" w:semiHidden="1" w:uiPriority="37" w:unhideWhenUsed="1"/>
+    <w:lsdException w:name="TOC Heading" w:semiHidden="1" w:uiPriority="39" w:unhideWhenUsed="1" w:qFormat="1"/>
+    <w:lsdException w:name="Plain Table 1" w:uiPriority="41"/>
+    <w:lsdException w:name="Plain Table 2" w:uiPriority="42"/>
+    <w:lsdException w:name="Plain Table 3" w:uiPriority="43"/>
+    <w:lsdException w:name="Plain Table 4" w:uiPriority="44"/>
+    <w:lsdException w:name="Plain Table 5" w:uiPriority="45"/>
+    <w:lsdException w:name="Grid Table Light" w:uiPriority="40"/>
+    <w:lsdException w:name="Grid Table 1 Light" w:uiPriority="46"/>
+    <w:lsdException w:name="Grid Table 2" w:uiPriority="47"/>
+    <w:lsdException w:name="Grid Table 3" w:uiPriority="48"/>
+    <w:lsdException w:name="Grid Table 4" w:uiPriority="49"/>
+    <w:lsdException w:name="Grid Table 5 Dark" w:uiPriority="50"/>
+    <w:lsdException w:name="Grid Table 6 Colorful" w:uiPriority="51"/>
+    <w:lsdException w:name="Grid Table 7 Colorful" w:uiPriority="52"/>
+    <w:lsdException w:name="Grid Table 1 Light Accent 1" w:uiPriority="46"/>
+    <w:lsdException w:name="Grid Table 2 Accent 1" w:uiPriority="47"/>
+    <w:lsdException w:name="Grid Table 3 Accent 1" w:uiPriority="48"/>
+    <w:lsdException w:name="Grid Table 4 Accent 1" w:uiPriority="49"/>
+    <w:lsdException w:name="Grid Table 5 Dark Accent 1" w:uiPriority="50"/>
+    <w:lsdException w:name="Grid Table 6 Colorful Accent 1" w:uiPriority="51"/>
+    <w:lsdException w:name="Grid Table 7 Colorful Accent 1" w:uiPriority="52"/>
+    <w:lsdException w:name="Grid Table 1 Light Accent 2" w:uiPriority="46"/>
+    <w:lsdException w:name="Grid Table 2 Accent 2" w:uiPriority="47"/>
+    <w:lsdException w:name="Grid Table 3 Accent 2" w:uiPriority="48"/>
+    <w:lsdException w:name="Grid Table 4 Accent 2" w:uiPriority="49"/>
+    <w:lsdException w:name="Grid Table 5 Dark Accent 2" w:uiPriority="50"/>
+    <w:lsdException w:name="Grid Table 6 Colorful Accent 2" w:uiPriority="51"/>
+    <w:lsdException w:name="Grid Table 7 Colorful Accent 2" w:uiPriority="52"/>
+    <w:lsdException w:name="Grid Table 1 Light Accent 3" w:uiPriority="46"/>
+    <w:lsdException w:name="Grid Table 2 Accent 3" w:uiPriority="47"/>
+    <w:lsdException w:name="Grid Table 3 Accent 3" w:uiPriority="48"/>
+    <w:lsdException w:name="Grid Table 4 Accent 3" w:uiPriority="49"/>
+    <w:lsdException w:name="Grid Table 5 Dark Accent 3" w:uiPriority="50"/>
+    <w:lsdException w:name="Grid Table 6 Colorful Accent 3" w:uiPriority="51"/>
+    <w:lsdException w:name="Grid Table 7 Colorful Accent 3" w:uiPriority="52"/>
+    <w:lsdException w:name="Grid Table 1 Light Accent 4" w:uiPriority="46"/>
+    <w:lsdException w:name="Grid Table 2 Accent 4" w:uiPriority="47"/>
+    <w:lsdException w:name="Grid Table 3 Accent 4" w:uiPriority="48"/>
+    <w:lsdException w:name="Grid Table 4 Accent 4" w:uiPriority="49"/>
+    <w:lsdException w:name="Grid Table 5 Dark Accent 4" w:uiPriority="50"/>
+    <w:lsdException w:name="Grid Table 6 Colorful Accent 4" w:uiPriority="51"/>
+    <w:lsdException w:name="Grid Table 7 Colorful Accent 4" w:uiPriority="52"/>
+    <w:lsdException w:name="Grid Table 1 Light Accent 5" w:uiPriority="46"/>
+    <w:lsdException w:name="Grid Table 2 Accent 5" w:uiPriority="47"/>
+    <w:lsdException w:name="Grid Table 3 Accent 5" w:uiPriority="48"/>
+    <w:lsdException w:name="Grid Table 4 Accent 5" w:uiPriority="49"/>
+    <w:lsdException w:name="Grid Table 5 Dark Accent 5" w:uiPriority="50"/>
+    <w:lsdException w:name="Grid Table 6 Colorful Accent 5" w:uiPriority="51"/>
+    <w:lsdException w:name="Grid Table 7 Colorful Accent 5" w:uiPriority="52"/>
+    <w:lsdException w:name="Grid Table 1 Light Accent 6" w:uiPriority="46"/>
+    <w:lsdException w:name="Grid Table 2 Accent 6" w:uiPriority="47"/>
+    <w:lsdException w:name="Grid Table 3 Accent 6" w:uiPriority="48"/>
+    <w:lsdException w:name="Grid Table 4 Accent 6" w:uiPriority="49"/>
+    <w:lsdException w:name="Grid Table 5 Dark Accent 6" w:uiPriority="50"/>
+    <w:lsdException w:name="Grid Table 6 Colorful Accent 6" w:uiPriority="51"/>
+    <w:lsdException w:name="Grid Table 7 Colorful Accent 6" w:uiPriority="52"/>
+    <w:lsdException w:name="List Table 1 Light" w:uiPriority="46"/>
+    <w:lsdException w:name="List Table 2" w:uiPriority="47"/>
+    <w:lsdException w:name="List Table 3" w:uiPriority="48"/>
+    <w:lsdException w:name="List Table 4" w:uiPriority="49"/>
+    <w:lsdException w:name="List Table 5 Dark" w:uiPriority="50"/>
+    <w:lsdException w:name="List Table 6 Colorful" w:uiPriority="51"/>
+    <w:lsdException w:name="List Table 7 Colorful" w:uiPriority="52"/>
+    <w:lsdException w:name="List Table 1 Light Accent 1" w:uiPriority="46"/>
+    <w:lsdException w:name="List Table 2 Accent 1" w:uiPriority="47"/>
+    <w:lsdException w:name="List Table 3 Accent 1" w:uiPriority="48"/>
+    <w:lsdException w:name="List Table 4 Accent 1" w:uiPriority="49"/>
+    <w:lsdException w:name="List Table 5 Dark Accent 1" w:uiPriority="50"/>
+    <w:lsdException w:name="List Table 6 Colorful Accent 1" w:uiPriority="51"/>
+    <w:lsdException w:name="List Table 7 Colorful Accent 1" w:uiPriority="52"/>
+    <w:lsdException w:name="List Table 1 Light Accent 2" w:uiPriority="46"/>
+    <w:lsdException w:name="List Table 2 Accent 2" w:uiPriority="47"/>
+    <w:lsdException w:name="List Table 3 Accent 2" w:uiPriority="48"/>
+    <w:lsdException w:name="List Table 4 Accent 2" w:uiPriority="49"/>
+    <w:lsdException w:name="List Table 5 Dark Accent 2" w:uiPriority="50"/>
+    <w:lsdException w:name="List Table 6 Colorful Accent 2" w:uiPriority="51"/>
+    <w:lsdException w:name="List Table 7 Colorful Accent 2" w:uiPriority="52"/>
+    <w:lsdException w:name="List Table 1 Light Accent 3" w:uiPriority="46"/>
+    <w:lsdException w:name="List Table 2 Accent 3" w:uiPriority="47"/>
+    <w:lsdException w:name="List Table 3 Accent 3" w:uiPriority="48"/>
+    <w:lsdException w:name="List Table 4 Accent 3" w:uiPriority="49"/>
+    <w:lsdException w:name="List Table 5 Dark Accent 3" w:uiPriority="50"/>
+    <w:lsdException w:name="List Table 6 Colorful Accent 3" w:uiPriority="51"/>
+    <w:lsdException w:name="List Table 7 Colorful Accent 3" w:uiPriority="52"/>
+    <w:lsdException w:name="List Table 1 Light Accent 4" w:uiPriority="46"/>
+    <w:lsdException w:name="List Table 2 Accent 4" w:uiPriority="47"/>
+    <w:lsdException w:name="List Table 3 Accent 4" w:uiPriority="48"/>
+    <w:lsdException w:name="List Table 4 Accent 4" w:uiPriority="49"/>
+    <w:lsdException w:name="List Table 5 Dark Accent 4" w:uiPriority="50"/>
+    <w:lsdException w:name="List Table 6 Colorful Accent 4" w:uiPriority="51"/>
+    <w:lsdException w:name="List Table 7 Colorful Accent 4" w:uiPriority="52"/>
+    <w:lsdException w:name="List Table 1 Light Accent 5" w:uiPriority="46"/>
+    <w:lsdException w:name="List Table 2 Accent 5" w:uiPriority="47"/>
+    <w:lsdException w:name="List Table 3 Accent 5" w:uiPriority="48"/>
+    <w:lsdException w:name="List Table 4 Accent 5" w:uiPriority="49"/>
+    <w:lsdException w:name="List Table 5 Dark Accent 5" w:uiPriority="50"/>
+    <w:lsdException w:name="List Table 6 Colorful Accent 5" w:uiPriority="51"/>
+    <w:lsdException w:name="List Table 7 Colorful Accent 5" w:uiPriority="52"/>
+    <w:lsdException w:name="List Table 1 Light Accent 6" w:uiPriority="46"/>
+    <w:lsdException w:name="List Table 2 Accent 6" w:uiPriority="47"/>
+    <w:lsdException w:name="List Table 3 Accent 6" w:uiPriority="48"/>
+    <w:lsdException w:name="List Table 4 Accent 6" w:uiPriority="49"/>
+    <w:lsdException w:name="List Table 5 Dark Accent 6" w:uiPriority="50"/>
+    <w:lsdException w:name="List Table 6 Colorful Accent 6" w:uiPriority="51"/>
+    <w:lsdException w:name="List Table 7 Colorful Accent 6" w:uiPriority="52"/>
+    <w:lsdException w:name="Mention" w:semiHidden="1" w:unhideWhenUsed="1"/>
+    <w:lsdException w:name="Smart Hyperlink" w:semiHidden="1" w:unhideWhenUsed="1"/>
+    <w:lsdException w:name="Hashtag" w:semiHidden="1" w:unhideWhenUsed="1"/>
+    <w:lsdException w:name="Unresolved Mention" w:semiHidden="1" w:unhideWhenUsed="1"/>
   </w:latentStyles>
-  <w:style w:type="paragraph" w:default="1" w:styleId="1">
+  <w:style w:type="paragraph" w:default="1" w:styleId="Normal">
     <w:name w:val="Normal"/>
     <w:qFormat/>
-    <w:uiPriority w:val="0"/>
     <w:pPr>
       <w:spacing w:after="160" w:line="259" w:lineRule="auto"/>
     </w:pPr>
     <w:rPr>
-      <w:rFonts w:asciiTheme="minorHAnsi" w:hAnsiTheme="minorHAnsi" w:eastAsiaTheme="minorHAnsi" w:cstheme="minorBidi"/>
       <w:sz w:val="22"/>
       <w:szCs w:val="22"/>
-      <w:lang w:val="pt-BR" w:eastAsia="en-US" w:bidi="ar-SA"/>
+      <w:lang w:eastAsia="en-US"/>
     </w:rPr>
   </w:style>
-  <w:style w:type="character" w:default="1" w:styleId="2">
+  <w:style w:type="character" w:default="1" w:styleId="Fontepargpadro">
     <w:name w:val="Default Paragraph Font"/>
+    <w:uiPriority w:val="1"/>
     <w:semiHidden/>
     <w:unhideWhenUsed/>
-    <w:uiPriority w:val="1"/>
   </w:style>
-  <w:style w:type="table" w:default="1" w:styleId="3">
+  <w:style w:type="table" w:default="1" w:styleId="Tabelanormal">
     <w:name w:val="Normal Table"/>
+    <w:uiPriority w:val="99"/>
     <w:semiHidden/>
     <w:unhideWhenUsed/>
-    <w:uiPriority w:val="99"/>
     <w:tblPr>
+      <w:tblInd w:w="0" w:type="dxa"/>
       <w:tblCellMar>
         <w:top w:w="0" w:type="dxa"/>
         <w:left w:w="108" w:type="dxa"/>
@@ -1336,21 +1599,25 @@
       </w:tblCellMar>
     </w:tblPr>
   </w:style>
-  <w:style w:type="paragraph" w:customStyle="1" w:styleId="4">
+  <w:style w:type="numbering" w:default="1" w:styleId="Semlista">
+    <w:name w:val="No List"/>
+    <w:uiPriority w:val="99"/>
+    <w:semiHidden/>
+    <w:unhideWhenUsed/>
+  </w:style>
+  <w:style w:type="paragraph" w:customStyle="1" w:styleId="Default">
     <w:name w:val="Default"/>
-    <w:uiPriority w:val="0"/>
     <w:pPr>
       <w:autoSpaceDE w:val="0"/>
       <w:autoSpaceDN w:val="0"/>
       <w:adjustRightInd w:val="0"/>
-      <w:spacing w:after="0" w:line="240" w:lineRule="auto"/>
     </w:pPr>
     <w:rPr>
-      <w:rFonts w:ascii="Arial" w:hAnsi="Arial" w:cs="Arial" w:eastAsiaTheme="minorHAnsi"/>
+      <w:rFonts w:ascii="Arial" w:hAnsi="Arial" w:cs="Arial"/>
       <w:color w:val="000000"/>
       <w:sz w:val="24"/>
       <w:szCs w:val="24"/>
-      <w:lang w:val="pt-BR" w:eastAsia="en-US" w:bidi="ar-SA"/>
+      <w:lang w:eastAsia="en-US"/>
     </w:rPr>
   </w:style>
 </w:styles>
@@ -1637,6 +1904,7 @@
     </a:fmtScheme>
   </a:themeElements>
   <a:objectDefaults/>
+  <a:extraClrSchemeLst/>
 </a:theme>
 </file>
 

</xml_diff>